<commit_message>
Done worst case analysis
</commit_message>
<xml_diff>
--- a/src/CPSC331Assignment4-10159608.docx
+++ b/src/CPSC331Assignment4-10159608.docx
@@ -38,18 +38,34 @@
           <w:sz w:val="28"/>
           <w:szCs w:val="24"/>
         </w:rPr>
-        <w:t xml:space="preserve">Section 1: </w:t>
-      </w:r>
-      <w:proofErr w:type="spellStart"/>
-      <w:r>
-        <w:rPr>
-          <w:rFonts w:ascii="Times New Roman" w:hAnsi="Times New Roman" w:cs="Times New Roman"/>
-          <w:sz w:val="28"/>
-          <w:szCs w:val="24"/>
-        </w:rPr>
-        <w:t>getInput</w:t>
-      </w:r>
-      <w:proofErr w:type="spellEnd"/>
+        <w:t>Section 1: getInput()</w:t>
+      </w:r>
+    </w:p>
+    <w:p>
+      <w:pPr>
+        <w:spacing w:after="0"/>
+        <w:rPr>
+          <w:rFonts w:ascii="Times New Roman" w:hAnsi="Times New Roman" w:cs="Times New Roman"/>
+          <w:sz w:val="28"/>
+          <w:szCs w:val="24"/>
+        </w:rPr>
+      </w:pPr>
+      <w:r>
+        <w:rPr>
+          <w:rFonts w:ascii="Times New Roman" w:hAnsi="Times New Roman" w:cs="Times New Roman"/>
+          <w:sz w:val="28"/>
+          <w:szCs w:val="24"/>
+        </w:rPr>
+        <w:t xml:space="preserve">Section 2: </w:t>
+      </w:r>
+      <w:r>
+        <w:rPr>
+          <w:rFonts w:ascii="Times New Roman" w:hAnsi="Times New Roman" w:cs="Times New Roman"/>
+          <w:sz w:val="28"/>
+          <w:szCs w:val="24"/>
+        </w:rPr>
+        <w:t>initStructures</w:t>
+      </w:r>
       <w:r>
         <w:rPr>
           <w:rFonts w:ascii="Times New Roman" w:hAnsi="Times New Roman" w:cs="Times New Roman"/>
@@ -74,18 +90,32 @@
           <w:sz w:val="28"/>
           <w:szCs w:val="24"/>
         </w:rPr>
-        <w:t xml:space="preserve">Section 2: </w:t>
-      </w:r>
-      <w:proofErr w:type="spellStart"/>
-      <w:r>
-        <w:rPr>
-          <w:rFonts w:ascii="Times New Roman" w:hAnsi="Times New Roman" w:cs="Times New Roman"/>
-          <w:sz w:val="28"/>
-          <w:szCs w:val="24"/>
-        </w:rPr>
-        <w:t>initStructures</w:t>
-      </w:r>
-      <w:proofErr w:type="spellEnd"/>
+        <w:t>S</w:t>
+      </w:r>
+      <w:r>
+        <w:rPr>
+          <w:rFonts w:ascii="Times New Roman" w:hAnsi="Times New Roman" w:cs="Times New Roman"/>
+          <w:sz w:val="28"/>
+          <w:szCs w:val="24"/>
+        </w:rPr>
+        <w:t>ection 3</w:t>
+      </w:r>
+      <w:r>
+        <w:rPr>
+          <w:rFonts w:ascii="Times New Roman" w:hAnsi="Times New Roman" w:cs="Times New Roman"/>
+          <w:sz w:val="28"/>
+          <w:szCs w:val="24"/>
+        </w:rPr>
+        <w:t xml:space="preserve">: </w:t>
+      </w:r>
+      <w:r>
+        <w:rPr>
+          <w:rFonts w:ascii="Times New Roman" w:hAnsi="Times New Roman" w:cs="Times New Roman"/>
+          <w:sz w:val="28"/>
+          <w:szCs w:val="24"/>
+        </w:rPr>
+        <w:t>readCSVFile</w:t>
+      </w:r>
       <w:r>
         <w:rPr>
           <w:rFonts w:ascii="Times New Roman" w:hAnsi="Times New Roman" w:cs="Times New Roman"/>
@@ -110,15 +140,57 @@
           <w:sz w:val="28"/>
           <w:szCs w:val="24"/>
         </w:rPr>
-        <w:t>S</w:t>
-      </w:r>
-      <w:r>
-        <w:rPr>
-          <w:rFonts w:ascii="Times New Roman" w:hAnsi="Times New Roman" w:cs="Times New Roman"/>
-          <w:sz w:val="28"/>
-          <w:szCs w:val="24"/>
-        </w:rPr>
-        <w:t>ection 3</w:t>
+        <w:t xml:space="preserve">Section 4: </w:t>
+      </w:r>
+      <w:r>
+        <w:rPr>
+          <w:rFonts w:ascii="Times New Roman" w:hAnsi="Times New Roman" w:cs="Times New Roman"/>
+          <w:sz w:val="28"/>
+          <w:szCs w:val="24"/>
+        </w:rPr>
+        <w:t>sortList</w:t>
+      </w:r>
+      <w:r>
+        <w:rPr>
+          <w:rFonts w:ascii="Times New Roman" w:hAnsi="Times New Roman" w:cs="Times New Roman"/>
+          <w:sz w:val="28"/>
+          <w:szCs w:val="24"/>
+        </w:rPr>
+        <w:t>(</w:t>
+      </w:r>
+      <w:r>
+        <w:rPr>
+          <w:rFonts w:ascii="Times New Roman" w:hAnsi="Times New Roman" w:cs="Times New Roman"/>
+          <w:sz w:val="28"/>
+          <w:szCs w:val="24"/>
+        </w:rPr>
+        <w:t>in</w:t>
+      </w:r>
+      <w:r>
+        <w:rPr>
+          <w:rFonts w:ascii="Times New Roman" w:hAnsi="Times New Roman" w:cs="Times New Roman"/>
+          <w:sz w:val="28"/>
+          <w:szCs w:val="24"/>
+        </w:rPr>
+        <w:t>)</w:t>
+      </w:r>
+    </w:p>
+    <w:p>
+      <w:pPr>
+        <w:spacing w:after="0"/>
+        <w:rPr>
+          <w:rFonts w:ascii="Times New Roman" w:hAnsi="Times New Roman" w:cs="Times New Roman"/>
+          <w:sz w:val="28"/>
+          <w:szCs w:val="24"/>
+        </w:rPr>
+      </w:pPr>
+      <w:r>
+        <w:rPr>
+          <w:rFonts w:ascii="Times New Roman" w:hAnsi="Times New Roman" w:cs="Times New Roman"/>
+          <w:sz w:val="28"/>
+          <w:szCs w:val="24"/>
+        </w:rPr>
+        <w:t>Section 5</w:t>
       </w:r>
       <w:r>
         <w:rPr>
@@ -128,16 +200,14 @@
         </w:rPr>
         <w:t xml:space="preserve">: </w:t>
       </w:r>
-      <w:proofErr w:type="spellStart"/>
-      <w:r>
-        <w:rPr>
-          <w:rFonts w:ascii="Times New Roman" w:hAnsi="Times New Roman" w:cs="Times New Roman"/>
-          <w:sz w:val="28"/>
-          <w:szCs w:val="24"/>
-        </w:rPr>
-        <w:t>readCSVFile</w:t>
-      </w:r>
-      <w:proofErr w:type="spellEnd"/>
+      <w:r>
+        <w:rPr>
+          <w:rFonts w:ascii="Times New Roman" w:hAnsi="Times New Roman" w:cs="Times New Roman"/>
+          <w:sz w:val="28"/>
+          <w:szCs w:val="24"/>
+        </w:rPr>
+        <w:t>printMPV</w:t>
+      </w:r>
       <w:r>
         <w:rPr>
           <w:rFonts w:ascii="Times New Roman" w:hAnsi="Times New Roman" w:cs="Times New Roman"/>
@@ -162,18 +232,192 @@
           <w:sz w:val="28"/>
           <w:szCs w:val="24"/>
         </w:rPr>
-        <w:t xml:space="preserve">Section 4: </w:t>
-      </w:r>
-      <w:proofErr w:type="spellStart"/>
-      <w:r>
-        <w:rPr>
-          <w:rFonts w:ascii="Times New Roman" w:hAnsi="Times New Roman" w:cs="Times New Roman"/>
-          <w:sz w:val="28"/>
-          <w:szCs w:val="24"/>
-        </w:rPr>
-        <w:t>sortList</w:t>
-      </w:r>
-      <w:proofErr w:type="spellEnd"/>
+        <w:t>Section 6</w:t>
+      </w:r>
+      <w:r>
+        <w:rPr>
+          <w:rFonts w:ascii="Times New Roman" w:hAnsi="Times New Roman" w:cs="Times New Roman"/>
+          <w:sz w:val="28"/>
+          <w:szCs w:val="24"/>
+        </w:rPr>
+        <w:t xml:space="preserve">: </w:t>
+      </w:r>
+      <w:r>
+        <w:rPr>
+          <w:rFonts w:ascii="Times New Roman" w:hAnsi="Times New Roman" w:cs="Times New Roman"/>
+          <w:sz w:val="28"/>
+          <w:szCs w:val="24"/>
+        </w:rPr>
+        <w:t>printLPV</w:t>
+      </w:r>
+      <w:r>
+        <w:rPr>
+          <w:rFonts w:ascii="Times New Roman" w:hAnsi="Times New Roman" w:cs="Times New Roman"/>
+          <w:sz w:val="28"/>
+          <w:szCs w:val="24"/>
+        </w:rPr>
+        <w:t>()</w:t>
+      </w:r>
+    </w:p>
+    <w:p>
+      <w:pPr>
+        <w:spacing w:after="0"/>
+        <w:rPr>
+          <w:rFonts w:ascii="Times New Roman" w:hAnsi="Times New Roman" w:cs="Times New Roman"/>
+          <w:sz w:val="28"/>
+          <w:szCs w:val="24"/>
+        </w:rPr>
+      </w:pPr>
+      <w:r>
+        <w:rPr>
+          <w:rFonts w:ascii="Times New Roman" w:hAnsi="Times New Roman" w:cs="Times New Roman"/>
+          <w:sz w:val="28"/>
+          <w:szCs w:val="24"/>
+        </w:rPr>
+        <w:t>Section 7</w:t>
+      </w:r>
+      <w:r>
+        <w:rPr>
+          <w:rFonts w:ascii="Times New Roman" w:hAnsi="Times New Roman" w:cs="Times New Roman"/>
+          <w:sz w:val="28"/>
+          <w:szCs w:val="24"/>
+        </w:rPr>
+        <w:t xml:space="preserve">: </w:t>
+      </w:r>
+      <w:r>
+        <w:rPr>
+          <w:rFonts w:ascii="Times New Roman" w:hAnsi="Times New Roman" w:cs="Times New Roman"/>
+          <w:sz w:val="28"/>
+          <w:szCs w:val="24"/>
+        </w:rPr>
+        <w:t>matrixToString</w:t>
+      </w:r>
+      <w:r>
+        <w:rPr>
+          <w:rFonts w:ascii="Times New Roman" w:hAnsi="Times New Roman" w:cs="Times New Roman"/>
+          <w:sz w:val="28"/>
+          <w:szCs w:val="24"/>
+        </w:rPr>
+        <w:t>()</w:t>
+      </w:r>
+    </w:p>
+    <w:p>
+      <w:pPr>
+        <w:spacing w:after="0"/>
+        <w:rPr>
+          <w:rFonts w:ascii="Times New Roman" w:hAnsi="Times New Roman" w:cs="Times New Roman"/>
+          <w:sz w:val="28"/>
+          <w:szCs w:val="24"/>
+        </w:rPr>
+      </w:pPr>
+      <w:r>
+        <w:rPr>
+          <w:rFonts w:ascii="Times New Roman" w:hAnsi="Times New Roman" w:cs="Times New Roman"/>
+          <w:sz w:val="28"/>
+          <w:szCs w:val="24"/>
+        </w:rPr>
+        <w:t>Section 8</w:t>
+      </w:r>
+      <w:r>
+        <w:rPr>
+          <w:rFonts w:ascii="Times New Roman" w:hAnsi="Times New Roman" w:cs="Times New Roman"/>
+          <w:sz w:val="28"/>
+          <w:szCs w:val="24"/>
+        </w:rPr>
+        <w:t xml:space="preserve">: </w:t>
+      </w:r>
+      <w:r>
+        <w:rPr>
+          <w:rFonts w:ascii="Times New Roman" w:hAnsi="Times New Roman" w:cs="Times New Roman"/>
+          <w:sz w:val="28"/>
+          <w:szCs w:val="24"/>
+        </w:rPr>
+        <w:t>listToString(</w:t>
+      </w:r>
+      <w:r>
+        <w:rPr>
+          <w:rFonts w:ascii="Times New Roman" w:hAnsi="Times New Roman" w:cs="Times New Roman"/>
+          <w:sz w:val="28"/>
+          <w:szCs w:val="24"/>
+        </w:rPr>
+        <w:t>)</w:t>
+      </w:r>
+    </w:p>
+    <w:p>
+      <w:pPr>
+        <w:spacing w:after="0"/>
+        <w:rPr>
+          <w:rFonts w:ascii="Times New Roman" w:hAnsi="Times New Roman" w:cs="Times New Roman"/>
+          <w:sz w:val="28"/>
+          <w:szCs w:val="24"/>
+        </w:rPr>
+      </w:pPr>
+      <w:r>
+        <w:rPr>
+          <w:rFonts w:ascii="Times New Roman" w:hAnsi="Times New Roman" w:cs="Times New Roman"/>
+          <w:sz w:val="28"/>
+          <w:szCs w:val="24"/>
+        </w:rPr>
+        <w:t>Section 9</w:t>
+      </w:r>
+      <w:r>
+        <w:rPr>
+          <w:rFonts w:ascii="Times New Roman" w:hAnsi="Times New Roman" w:cs="Times New Roman"/>
+          <w:sz w:val="28"/>
+          <w:szCs w:val="24"/>
+        </w:rPr>
+        <w:t xml:space="preserve">: </w:t>
+      </w:r>
+      <w:r>
+        <w:rPr>
+          <w:rFonts w:ascii="Times New Roman" w:hAnsi="Times New Roman" w:cs="Times New Roman"/>
+          <w:sz w:val="28"/>
+          <w:szCs w:val="24"/>
+        </w:rPr>
+        <w:t>getPath</w:t>
+      </w:r>
+      <w:r>
+        <w:rPr>
+          <w:rFonts w:ascii="Times New Roman" w:hAnsi="Times New Roman" w:cs="Times New Roman"/>
+          <w:sz w:val="28"/>
+          <w:szCs w:val="24"/>
+        </w:rPr>
+        <w:t>()</w:t>
+      </w:r>
+    </w:p>
+    <w:p>
+      <w:pPr>
+        <w:spacing w:after="0"/>
+        <w:rPr>
+          <w:rFonts w:ascii="Times New Roman" w:hAnsi="Times New Roman" w:cs="Times New Roman"/>
+          <w:sz w:val="28"/>
+          <w:szCs w:val="24"/>
+        </w:rPr>
+      </w:pPr>
+      <w:r>
+        <w:rPr>
+          <w:rFonts w:ascii="Times New Roman" w:hAnsi="Times New Roman" w:cs="Times New Roman"/>
+          <w:sz w:val="28"/>
+          <w:szCs w:val="24"/>
+        </w:rPr>
+        <w:t>Section 10</w:t>
+      </w:r>
+      <w:r>
+        <w:rPr>
+          <w:rFonts w:ascii="Times New Roman" w:hAnsi="Times New Roman" w:cs="Times New Roman"/>
+          <w:sz w:val="28"/>
+          <w:szCs w:val="24"/>
+        </w:rPr>
+        <w:t xml:space="preserve">: </w:t>
+      </w:r>
+      <w:r>
+        <w:rPr>
+          <w:rFonts w:ascii="Times New Roman" w:hAnsi="Times New Roman" w:cs="Times New Roman"/>
+          <w:sz w:val="28"/>
+          <w:szCs w:val="24"/>
+        </w:rPr>
+        <w:t>writeCSVFile</w:t>
+      </w:r>
       <w:r>
         <w:rPr>
           <w:rFonts w:ascii="Times New Roman" w:hAnsi="Times New Roman" w:cs="Times New Roman"/>
@@ -188,7 +432,7 @@
           <w:sz w:val="28"/>
           <w:szCs w:val="24"/>
         </w:rPr>
-        <w:t>in</w:t>
+        <w:t>out, filePath</w:t>
       </w:r>
       <w:r>
         <w:rPr>
@@ -204,304 +448,6 @@
         <w:spacing w:after="0"/>
         <w:rPr>
           <w:rFonts w:ascii="Times New Roman" w:hAnsi="Times New Roman" w:cs="Times New Roman"/>
-          <w:sz w:val="28"/>
-          <w:szCs w:val="24"/>
-        </w:rPr>
-      </w:pPr>
-      <w:r>
-        <w:rPr>
-          <w:rFonts w:ascii="Times New Roman" w:hAnsi="Times New Roman" w:cs="Times New Roman"/>
-          <w:sz w:val="28"/>
-          <w:szCs w:val="24"/>
-        </w:rPr>
-        <w:t>Section 5</w:t>
-      </w:r>
-      <w:r>
-        <w:rPr>
-          <w:rFonts w:ascii="Times New Roman" w:hAnsi="Times New Roman" w:cs="Times New Roman"/>
-          <w:sz w:val="28"/>
-          <w:szCs w:val="24"/>
-        </w:rPr>
-        <w:t xml:space="preserve">: </w:t>
-      </w:r>
-      <w:proofErr w:type="spellStart"/>
-      <w:r>
-        <w:rPr>
-          <w:rFonts w:ascii="Times New Roman" w:hAnsi="Times New Roman" w:cs="Times New Roman"/>
-          <w:sz w:val="28"/>
-          <w:szCs w:val="24"/>
-        </w:rPr>
-        <w:t>printMPV</w:t>
-      </w:r>
-      <w:proofErr w:type="spellEnd"/>
-      <w:r>
-        <w:rPr>
-          <w:rFonts w:ascii="Times New Roman" w:hAnsi="Times New Roman" w:cs="Times New Roman"/>
-          <w:sz w:val="28"/>
-          <w:szCs w:val="24"/>
-        </w:rPr>
-        <w:t>()</w:t>
-      </w:r>
-    </w:p>
-    <w:p>
-      <w:pPr>
-        <w:spacing w:after="0"/>
-        <w:rPr>
-          <w:rFonts w:ascii="Times New Roman" w:hAnsi="Times New Roman" w:cs="Times New Roman"/>
-          <w:sz w:val="28"/>
-          <w:szCs w:val="24"/>
-        </w:rPr>
-      </w:pPr>
-      <w:r>
-        <w:rPr>
-          <w:rFonts w:ascii="Times New Roman" w:hAnsi="Times New Roman" w:cs="Times New Roman"/>
-          <w:sz w:val="28"/>
-          <w:szCs w:val="24"/>
-        </w:rPr>
-        <w:t>Section 6</w:t>
-      </w:r>
-      <w:r>
-        <w:rPr>
-          <w:rFonts w:ascii="Times New Roman" w:hAnsi="Times New Roman" w:cs="Times New Roman"/>
-          <w:sz w:val="28"/>
-          <w:szCs w:val="24"/>
-        </w:rPr>
-        <w:t xml:space="preserve">: </w:t>
-      </w:r>
-      <w:proofErr w:type="spellStart"/>
-      <w:r>
-        <w:rPr>
-          <w:rFonts w:ascii="Times New Roman" w:hAnsi="Times New Roman" w:cs="Times New Roman"/>
-          <w:sz w:val="28"/>
-          <w:szCs w:val="24"/>
-        </w:rPr>
-        <w:t>printLPV</w:t>
-      </w:r>
-      <w:proofErr w:type="spellEnd"/>
-      <w:r>
-        <w:rPr>
-          <w:rFonts w:ascii="Times New Roman" w:hAnsi="Times New Roman" w:cs="Times New Roman"/>
-          <w:sz w:val="28"/>
-          <w:szCs w:val="24"/>
-        </w:rPr>
-        <w:t>()</w:t>
-      </w:r>
-    </w:p>
-    <w:p>
-      <w:pPr>
-        <w:spacing w:after="0"/>
-        <w:rPr>
-          <w:rFonts w:ascii="Times New Roman" w:hAnsi="Times New Roman" w:cs="Times New Roman"/>
-          <w:sz w:val="28"/>
-          <w:szCs w:val="24"/>
-        </w:rPr>
-      </w:pPr>
-      <w:r>
-        <w:rPr>
-          <w:rFonts w:ascii="Times New Roman" w:hAnsi="Times New Roman" w:cs="Times New Roman"/>
-          <w:sz w:val="28"/>
-          <w:szCs w:val="24"/>
-        </w:rPr>
-        <w:t>Section 7</w:t>
-      </w:r>
-      <w:r>
-        <w:rPr>
-          <w:rFonts w:ascii="Times New Roman" w:hAnsi="Times New Roman" w:cs="Times New Roman"/>
-          <w:sz w:val="28"/>
-          <w:szCs w:val="24"/>
-        </w:rPr>
-        <w:t xml:space="preserve">: </w:t>
-      </w:r>
-      <w:proofErr w:type="spellStart"/>
-      <w:r>
-        <w:rPr>
-          <w:rFonts w:ascii="Times New Roman" w:hAnsi="Times New Roman" w:cs="Times New Roman"/>
-          <w:sz w:val="28"/>
-          <w:szCs w:val="24"/>
-        </w:rPr>
-        <w:t>matrixToString</w:t>
-      </w:r>
-      <w:proofErr w:type="spellEnd"/>
-      <w:r>
-        <w:rPr>
-          <w:rFonts w:ascii="Times New Roman" w:hAnsi="Times New Roman" w:cs="Times New Roman"/>
-          <w:sz w:val="28"/>
-          <w:szCs w:val="24"/>
-        </w:rPr>
-        <w:t>()</w:t>
-      </w:r>
-    </w:p>
-    <w:p>
-      <w:pPr>
-        <w:spacing w:after="0"/>
-        <w:rPr>
-          <w:rFonts w:ascii="Times New Roman" w:hAnsi="Times New Roman" w:cs="Times New Roman"/>
-          <w:sz w:val="28"/>
-          <w:szCs w:val="24"/>
-        </w:rPr>
-      </w:pPr>
-      <w:r>
-        <w:rPr>
-          <w:rFonts w:ascii="Times New Roman" w:hAnsi="Times New Roman" w:cs="Times New Roman"/>
-          <w:sz w:val="28"/>
-          <w:szCs w:val="24"/>
-        </w:rPr>
-        <w:t>Section 8</w:t>
-      </w:r>
-      <w:r>
-        <w:rPr>
-          <w:rFonts w:ascii="Times New Roman" w:hAnsi="Times New Roman" w:cs="Times New Roman"/>
-          <w:sz w:val="28"/>
-          <w:szCs w:val="24"/>
-        </w:rPr>
-        <w:t xml:space="preserve">: </w:t>
-      </w:r>
-      <w:proofErr w:type="spellStart"/>
-      <w:r>
-        <w:rPr>
-          <w:rFonts w:ascii="Times New Roman" w:hAnsi="Times New Roman" w:cs="Times New Roman"/>
-          <w:sz w:val="28"/>
-          <w:szCs w:val="24"/>
-        </w:rPr>
-        <w:t>listToString</w:t>
-      </w:r>
-      <w:proofErr w:type="spellEnd"/>
-      <w:r>
-        <w:rPr>
-          <w:rFonts w:ascii="Times New Roman" w:hAnsi="Times New Roman" w:cs="Times New Roman"/>
-          <w:sz w:val="28"/>
-          <w:szCs w:val="24"/>
-        </w:rPr>
-        <w:t>(</w:t>
-      </w:r>
-      <w:r>
-        <w:rPr>
-          <w:rFonts w:ascii="Times New Roman" w:hAnsi="Times New Roman" w:cs="Times New Roman"/>
-          <w:sz w:val="28"/>
-          <w:szCs w:val="24"/>
-        </w:rPr>
-        <w:t>)</w:t>
-      </w:r>
-    </w:p>
-    <w:p>
-      <w:pPr>
-        <w:spacing w:after="0"/>
-        <w:rPr>
-          <w:rFonts w:ascii="Times New Roman" w:hAnsi="Times New Roman" w:cs="Times New Roman"/>
-          <w:sz w:val="28"/>
-          <w:szCs w:val="24"/>
-        </w:rPr>
-      </w:pPr>
-      <w:r>
-        <w:rPr>
-          <w:rFonts w:ascii="Times New Roman" w:hAnsi="Times New Roman" w:cs="Times New Roman"/>
-          <w:sz w:val="28"/>
-          <w:szCs w:val="24"/>
-        </w:rPr>
-        <w:t>Section 9</w:t>
-      </w:r>
-      <w:r>
-        <w:rPr>
-          <w:rFonts w:ascii="Times New Roman" w:hAnsi="Times New Roman" w:cs="Times New Roman"/>
-          <w:sz w:val="28"/>
-          <w:szCs w:val="24"/>
-        </w:rPr>
-        <w:t xml:space="preserve">: </w:t>
-      </w:r>
-      <w:proofErr w:type="spellStart"/>
-      <w:r>
-        <w:rPr>
-          <w:rFonts w:ascii="Times New Roman" w:hAnsi="Times New Roman" w:cs="Times New Roman"/>
-          <w:sz w:val="28"/>
-          <w:szCs w:val="24"/>
-        </w:rPr>
-        <w:t>getPath</w:t>
-      </w:r>
-      <w:proofErr w:type="spellEnd"/>
-      <w:r>
-        <w:rPr>
-          <w:rFonts w:ascii="Times New Roman" w:hAnsi="Times New Roman" w:cs="Times New Roman"/>
-          <w:sz w:val="28"/>
-          <w:szCs w:val="24"/>
-        </w:rPr>
-        <w:t>()</w:t>
-      </w:r>
-    </w:p>
-    <w:p>
-      <w:pPr>
-        <w:spacing w:after="0"/>
-        <w:rPr>
-          <w:rFonts w:ascii="Times New Roman" w:hAnsi="Times New Roman" w:cs="Times New Roman"/>
-          <w:sz w:val="28"/>
-          <w:szCs w:val="24"/>
-        </w:rPr>
-      </w:pPr>
-      <w:r>
-        <w:rPr>
-          <w:rFonts w:ascii="Times New Roman" w:hAnsi="Times New Roman" w:cs="Times New Roman"/>
-          <w:sz w:val="28"/>
-          <w:szCs w:val="24"/>
-        </w:rPr>
-        <w:t>Section 10</w:t>
-      </w:r>
-      <w:r>
-        <w:rPr>
-          <w:rFonts w:ascii="Times New Roman" w:hAnsi="Times New Roman" w:cs="Times New Roman"/>
-          <w:sz w:val="28"/>
-          <w:szCs w:val="24"/>
-        </w:rPr>
-        <w:t xml:space="preserve">: </w:t>
-      </w:r>
-      <w:proofErr w:type="spellStart"/>
-      <w:r>
-        <w:rPr>
-          <w:rFonts w:ascii="Times New Roman" w:hAnsi="Times New Roman" w:cs="Times New Roman"/>
-          <w:sz w:val="28"/>
-          <w:szCs w:val="24"/>
-        </w:rPr>
-        <w:t>writeCSVFile</w:t>
-      </w:r>
-      <w:proofErr w:type="spellEnd"/>
-      <w:r>
-        <w:rPr>
-          <w:rFonts w:ascii="Times New Roman" w:hAnsi="Times New Roman" w:cs="Times New Roman"/>
-          <w:sz w:val="28"/>
-          <w:szCs w:val="24"/>
-        </w:rPr>
-        <w:t>(</w:t>
-      </w:r>
-      <w:r>
-        <w:rPr>
-          <w:rFonts w:ascii="Times New Roman" w:hAnsi="Times New Roman" w:cs="Times New Roman"/>
-          <w:sz w:val="28"/>
-          <w:szCs w:val="24"/>
-        </w:rPr>
-        <w:t xml:space="preserve">out, </w:t>
-      </w:r>
-      <w:proofErr w:type="spellStart"/>
-      <w:r>
-        <w:rPr>
-          <w:rFonts w:ascii="Times New Roman" w:hAnsi="Times New Roman" w:cs="Times New Roman"/>
-          <w:sz w:val="28"/>
-          <w:szCs w:val="24"/>
-        </w:rPr>
-        <w:t>filePath</w:t>
-      </w:r>
-      <w:proofErr w:type="spellEnd"/>
-      <w:r>
-        <w:rPr>
-          <w:rFonts w:ascii="Times New Roman" w:hAnsi="Times New Roman" w:cs="Times New Roman"/>
-          <w:sz w:val="28"/>
-          <w:szCs w:val="24"/>
-        </w:rPr>
-        <w:t>)</w:t>
-      </w:r>
-    </w:p>
-    <w:p>
-      <w:pPr>
-        <w:spacing w:after="0"/>
-        <w:rPr>
-          <w:rFonts w:ascii="Times New Roman" w:hAnsi="Times New Roman" w:cs="Times New Roman"/>
           <w:sz w:val="24"/>
           <w:szCs w:val="24"/>
         </w:rPr>
@@ -543,169 +489,688 @@
           <w:sz w:val="28"/>
           <w:szCs w:val="24"/>
         </w:rPr>
-        <w:t xml:space="preserve">Section 1: </w:t>
-      </w:r>
-      <w:proofErr w:type="spellStart"/>
-      <w:r>
-        <w:rPr>
-          <w:rFonts w:ascii="Times New Roman" w:hAnsi="Times New Roman" w:cs="Times New Roman"/>
-          <w:sz w:val="28"/>
-          <w:szCs w:val="24"/>
-        </w:rPr>
-        <w:t>getInput</w:t>
-      </w:r>
-      <w:proofErr w:type="spellEnd"/>
-      <w:r>
-        <w:rPr>
-          <w:rFonts w:ascii="Times New Roman" w:hAnsi="Times New Roman" w:cs="Times New Roman"/>
-          <w:sz w:val="28"/>
-          <w:szCs w:val="24"/>
-        </w:rPr>
-        <w:t>()</w:t>
-      </w:r>
-    </w:p>
-    <w:p>
-      <w:pPr>
-        <w:spacing w:after="0"/>
-        <w:rPr>
-          <w:rFonts w:ascii="Times New Roman" w:hAnsi="Times New Roman" w:cs="Times New Roman"/>
-          <w:sz w:val="28"/>
-          <w:szCs w:val="24"/>
-        </w:rPr>
-      </w:pPr>
-      <w:r>
-        <w:rPr>
-          <w:rFonts w:ascii="Times New Roman" w:hAnsi="Times New Roman" w:cs="Times New Roman"/>
-          <w:sz w:val="28"/>
-          <w:szCs w:val="24"/>
-        </w:rPr>
-        <w:t xml:space="preserve">Section 2: </w:t>
-      </w:r>
-      <w:proofErr w:type="spellStart"/>
-      <w:r>
-        <w:rPr>
-          <w:rFonts w:ascii="Times New Roman" w:hAnsi="Times New Roman" w:cs="Times New Roman"/>
-          <w:sz w:val="28"/>
-          <w:szCs w:val="24"/>
-        </w:rPr>
-        <w:t>initStructures</w:t>
-      </w:r>
-      <w:proofErr w:type="spellEnd"/>
-      <w:r>
-        <w:rPr>
-          <w:rFonts w:ascii="Times New Roman" w:hAnsi="Times New Roman" w:cs="Times New Roman"/>
-          <w:sz w:val="28"/>
-          <w:szCs w:val="24"/>
-        </w:rPr>
-        <w:t>()</w:t>
-      </w:r>
-    </w:p>
-    <w:p>
-      <w:pPr>
-        <w:spacing w:after="0"/>
-        <w:rPr>
-          <w:rFonts w:ascii="Times New Roman" w:hAnsi="Times New Roman" w:cs="Times New Roman"/>
-          <w:sz w:val="28"/>
-          <w:szCs w:val="24"/>
-        </w:rPr>
-      </w:pPr>
-      <w:r>
-        <w:rPr>
-          <w:rFonts w:ascii="Times New Roman" w:hAnsi="Times New Roman" w:cs="Times New Roman"/>
-          <w:sz w:val="28"/>
-          <w:szCs w:val="24"/>
-        </w:rPr>
-        <w:t xml:space="preserve">Section 3: </w:t>
-      </w:r>
-      <w:proofErr w:type="spellStart"/>
-      <w:r>
-        <w:rPr>
-          <w:rFonts w:ascii="Times New Roman" w:hAnsi="Times New Roman" w:cs="Times New Roman"/>
-          <w:sz w:val="28"/>
-          <w:szCs w:val="24"/>
-        </w:rPr>
-        <w:t>readCSVFile</w:t>
-      </w:r>
-      <w:proofErr w:type="spellEnd"/>
-      <w:r>
-        <w:rPr>
-          <w:rFonts w:ascii="Times New Roman" w:hAnsi="Times New Roman" w:cs="Times New Roman"/>
-          <w:sz w:val="28"/>
-          <w:szCs w:val="24"/>
-        </w:rPr>
-        <w:t>()</w:t>
-      </w:r>
-    </w:p>
-    <w:p>
-      <w:pPr>
-        <w:spacing w:after="0"/>
-        <w:rPr>
-          <w:rFonts w:ascii="Times New Roman" w:hAnsi="Times New Roman" w:cs="Times New Roman"/>
-          <w:sz w:val="28"/>
-          <w:szCs w:val="24"/>
-        </w:rPr>
-      </w:pPr>
-      <w:r>
-        <w:rPr>
-          <w:rFonts w:ascii="Times New Roman" w:hAnsi="Times New Roman" w:cs="Times New Roman"/>
-          <w:sz w:val="28"/>
-          <w:szCs w:val="24"/>
-        </w:rPr>
-        <w:t xml:space="preserve">Section 4: </w:t>
-      </w:r>
-      <w:proofErr w:type="spellStart"/>
-      <w:r>
-        <w:rPr>
-          <w:rFonts w:ascii="Times New Roman" w:hAnsi="Times New Roman" w:cs="Times New Roman"/>
-          <w:sz w:val="28"/>
-          <w:szCs w:val="24"/>
-        </w:rPr>
-        <w:t>sortList</w:t>
-      </w:r>
-      <w:proofErr w:type="spellEnd"/>
-      <w:r>
-        <w:rPr>
-          <w:rFonts w:ascii="Times New Roman" w:hAnsi="Times New Roman" w:cs="Times New Roman"/>
-          <w:sz w:val="28"/>
-          <w:szCs w:val="24"/>
-        </w:rPr>
-        <w:t>(in)</w:t>
-      </w:r>
-    </w:p>
-    <w:p>
-      <w:pPr>
-        <w:spacing w:after="0"/>
-        <w:rPr>
-          <w:rFonts w:ascii="Times New Roman" w:hAnsi="Times New Roman" w:cs="Times New Roman"/>
-          <w:sz w:val="28"/>
-          <w:szCs w:val="24"/>
-        </w:rPr>
-      </w:pPr>
-      <w:r>
-        <w:rPr>
-          <w:rFonts w:ascii="Times New Roman" w:hAnsi="Times New Roman" w:cs="Times New Roman"/>
-          <w:sz w:val="28"/>
-          <w:szCs w:val="24"/>
-        </w:rPr>
-        <w:t xml:space="preserve">Section 5: </w:t>
-      </w:r>
-      <w:proofErr w:type="spellStart"/>
-      <w:r>
-        <w:rPr>
-          <w:rFonts w:ascii="Times New Roman" w:hAnsi="Times New Roman" w:cs="Times New Roman"/>
-          <w:sz w:val="28"/>
-          <w:szCs w:val="24"/>
-        </w:rPr>
-        <w:t>printMPV</w:t>
-      </w:r>
-      <w:proofErr w:type="spellEnd"/>
-      <w:r>
-        <w:rPr>
-          <w:rFonts w:ascii="Times New Roman" w:hAnsi="Times New Roman" w:cs="Times New Roman"/>
-          <w:sz w:val="28"/>
-          <w:szCs w:val="24"/>
-        </w:rPr>
-        <w:t>()</w:t>
+        <w:t>Section 0: main(args)</w:t>
+      </w:r>
+    </w:p>
+    <w:p>
+      <w:pPr>
+        <w:spacing w:after="0"/>
+        <w:rPr>
+          <w:rFonts w:ascii="Times New Roman" w:hAnsi="Times New Roman" w:cs="Times New Roman"/>
+          <w:sz w:val="24"/>
+          <w:szCs w:val="24"/>
+        </w:rPr>
+      </w:pPr>
+      <w:r>
+        <w:rPr>
+          <w:rFonts w:ascii="Times New Roman" w:hAnsi="Times New Roman" w:cs="Times New Roman"/>
+          <w:sz w:val="24"/>
+          <w:szCs w:val="24"/>
+        </w:rPr>
+        <w:t>14</w:t>
+      </w:r>
+      <w:r>
+        <w:rPr>
+          <w:rFonts w:ascii="Times New Roman" w:hAnsi="Times New Roman" w:cs="Times New Roman"/>
+          <w:sz w:val="24"/>
+          <w:szCs w:val="24"/>
+        </w:rPr>
+        <w:t xml:space="preserve"> units</w:t>
+      </w:r>
+    </w:p>
+    <w:p>
+      <w:pPr>
+        <w:spacing w:after="0"/>
+        <w:rPr>
+          <w:rFonts w:ascii="Times New Roman" w:hAnsi="Times New Roman" w:cs="Times New Roman"/>
+          <w:sz w:val="28"/>
+          <w:szCs w:val="24"/>
+        </w:rPr>
+      </w:pPr>
+      <w:r>
+        <w:rPr>
+          <w:rFonts w:ascii="Times New Roman" w:hAnsi="Times New Roman" w:cs="Times New Roman"/>
+          <w:sz w:val="28"/>
+          <w:szCs w:val="24"/>
+        </w:rPr>
+        <w:t>Section 1: getInput()</w:t>
+      </w:r>
+    </w:p>
+    <w:p>
+      <w:pPr>
+        <w:spacing w:after="0"/>
+        <w:rPr>
+          <w:rFonts w:ascii="Times New Roman" w:hAnsi="Times New Roman" w:cs="Times New Roman"/>
+          <w:sz w:val="24"/>
+          <w:szCs w:val="24"/>
+        </w:rPr>
+      </w:pPr>
+      <w:r>
+        <w:rPr>
+          <w:rFonts w:ascii="Times New Roman" w:hAnsi="Times New Roman" w:cs="Times New Roman"/>
+          <w:sz w:val="24"/>
+          <w:szCs w:val="24"/>
+        </w:rPr>
+        <w:t>10</w:t>
+      </w:r>
+      <w:r>
+        <w:rPr>
+          <w:rFonts w:ascii="Times New Roman" w:hAnsi="Times New Roman" w:cs="Times New Roman"/>
+          <w:sz w:val="24"/>
+          <w:szCs w:val="24"/>
+        </w:rPr>
+        <w:t xml:space="preserve"> units</w:t>
+      </w:r>
+    </w:p>
+    <w:p>
+      <w:pPr>
+        <w:spacing w:after="0"/>
+        <w:rPr>
+          <w:rFonts w:ascii="Times New Roman" w:hAnsi="Times New Roman" w:cs="Times New Roman"/>
+          <w:sz w:val="28"/>
+          <w:szCs w:val="24"/>
+        </w:rPr>
+      </w:pPr>
+      <w:r>
+        <w:rPr>
+          <w:rFonts w:ascii="Times New Roman" w:hAnsi="Times New Roman" w:cs="Times New Roman"/>
+          <w:sz w:val="28"/>
+          <w:szCs w:val="24"/>
+        </w:rPr>
+        <w:t>Section 2: initStructures()</w:t>
+      </w:r>
+    </w:p>
+    <w:p>
+      <w:pPr>
+        <w:spacing w:after="0"/>
+        <w:rPr>
+          <w:rFonts w:ascii="Times New Roman" w:hAnsi="Times New Roman" w:cs="Times New Roman"/>
+          <w:sz w:val="24"/>
+          <w:szCs w:val="24"/>
+        </w:rPr>
+      </w:pPr>
+      <w:r>
+        <w:rPr>
+          <w:rFonts w:ascii="Times New Roman" w:hAnsi="Times New Roman" w:cs="Times New Roman"/>
+          <w:sz w:val="24"/>
+          <w:szCs w:val="24"/>
+        </w:rPr>
+        <w:t>4n</w:t>
+      </w:r>
+      <w:r>
+        <w:rPr>
+          <w:rFonts w:ascii="Times New Roman" w:hAnsi="Times New Roman" w:cs="Times New Roman"/>
+          <w:sz w:val="24"/>
+          <w:szCs w:val="24"/>
+          <w:vertAlign w:val="superscript"/>
+        </w:rPr>
+        <w:t>2</w:t>
+      </w:r>
+      <w:r>
+        <w:rPr>
+          <w:rFonts w:ascii="Times New Roman" w:hAnsi="Times New Roman" w:cs="Times New Roman"/>
+          <w:sz w:val="24"/>
+          <w:szCs w:val="24"/>
+        </w:rPr>
+        <w:t xml:space="preserve"> + 7n + 6 units</w:t>
+      </w:r>
+    </w:p>
+    <w:p>
+      <w:pPr>
+        <w:spacing w:after="0"/>
+        <w:rPr>
+          <w:rFonts w:ascii="Times New Roman" w:hAnsi="Times New Roman" w:cs="Times New Roman"/>
+          <w:sz w:val="28"/>
+          <w:szCs w:val="24"/>
+        </w:rPr>
+      </w:pPr>
+      <w:r>
+        <w:rPr>
+          <w:rFonts w:ascii="Times New Roman" w:hAnsi="Times New Roman" w:cs="Times New Roman"/>
+          <w:sz w:val="28"/>
+          <w:szCs w:val="24"/>
+        </w:rPr>
+        <w:t>Section 3: readCSVFile()</w:t>
+      </w:r>
+    </w:p>
+    <w:p>
+      <w:pPr>
+        <w:spacing w:after="0"/>
+        <w:rPr>
+          <w:rFonts w:ascii="Times New Roman" w:hAnsi="Times New Roman" w:cs="Times New Roman"/>
+          <w:sz w:val="24"/>
+          <w:szCs w:val="24"/>
+        </w:rPr>
+      </w:pPr>
+      <w:r>
+        <w:rPr>
+          <w:rFonts w:ascii="Times New Roman" w:hAnsi="Times New Roman" w:cs="Times New Roman"/>
+          <w:sz w:val="24"/>
+          <w:szCs w:val="24"/>
+        </w:rPr>
+        <w:t>17n + 10 units</w:t>
+      </w:r>
+    </w:p>
+    <w:p>
+      <w:pPr>
+        <w:spacing w:after="0"/>
+        <w:rPr>
+          <w:rFonts w:ascii="Times New Roman" w:hAnsi="Times New Roman" w:cs="Times New Roman"/>
+          <w:sz w:val="28"/>
+          <w:szCs w:val="24"/>
+        </w:rPr>
+      </w:pPr>
+      <w:r>
+        <w:rPr>
+          <w:rFonts w:ascii="Times New Roman" w:hAnsi="Times New Roman" w:cs="Times New Roman"/>
+          <w:sz w:val="28"/>
+          <w:szCs w:val="24"/>
+        </w:rPr>
+        <w:t>Section 4: sortList(in)</w:t>
+      </w:r>
+    </w:p>
+    <w:p>
+      <w:pPr>
+        <w:spacing w:after="0"/>
+        <w:rPr>
+          <w:rFonts w:ascii="Times New Roman" w:hAnsi="Times New Roman" w:cs="Times New Roman"/>
+          <w:sz w:val="24"/>
+          <w:szCs w:val="24"/>
+        </w:rPr>
+      </w:pPr>
+      <w:r>
+        <w:rPr>
+          <w:rFonts w:ascii="Times New Roman" w:hAnsi="Times New Roman" w:cs="Times New Roman"/>
+          <w:sz w:val="24"/>
+          <w:szCs w:val="24"/>
+        </w:rPr>
+        <w:t>6n</w:t>
+      </w:r>
+      <w:r>
+        <w:rPr>
+          <w:rFonts w:ascii="Times New Roman" w:hAnsi="Times New Roman" w:cs="Times New Roman"/>
+          <w:sz w:val="24"/>
+          <w:szCs w:val="24"/>
+          <w:vertAlign w:val="superscript"/>
+        </w:rPr>
+        <w:t>2</w:t>
+      </w:r>
+      <w:r>
+        <w:rPr>
+          <w:rFonts w:ascii="Times New Roman" w:hAnsi="Times New Roman" w:cs="Times New Roman"/>
+          <w:sz w:val="24"/>
+          <w:szCs w:val="24"/>
+        </w:rPr>
+        <w:t xml:space="preserve"> + 7n + 4 units</w:t>
+      </w:r>
+    </w:p>
+    <w:p>
+      <w:pPr>
+        <w:spacing w:after="0"/>
+        <w:rPr>
+          <w:rFonts w:ascii="Times New Roman" w:hAnsi="Times New Roman" w:cs="Times New Roman"/>
+          <w:sz w:val="28"/>
+          <w:szCs w:val="24"/>
+        </w:rPr>
+      </w:pPr>
+      <w:r>
+        <w:rPr>
+          <w:rFonts w:ascii="Times New Roman" w:hAnsi="Times New Roman" w:cs="Times New Roman"/>
+          <w:sz w:val="28"/>
+          <w:szCs w:val="24"/>
+        </w:rPr>
+        <w:t>Section 5: printMPV()</w:t>
+      </w:r>
+    </w:p>
+    <w:p>
+      <w:pPr>
+        <w:spacing w:after="0"/>
+        <w:rPr>
+          <w:rFonts w:ascii="Times New Roman" w:hAnsi="Times New Roman" w:cs="Times New Roman"/>
+          <w:sz w:val="24"/>
+          <w:szCs w:val="24"/>
+        </w:rPr>
+      </w:pPr>
+      <w:r>
+        <w:rPr>
+          <w:rFonts w:ascii="Times New Roman" w:hAnsi="Times New Roman" w:cs="Times New Roman"/>
+          <w:sz w:val="24"/>
+          <w:szCs w:val="24"/>
+        </w:rPr>
+        <w:t>7n</w:t>
+      </w:r>
+      <w:r>
+        <w:rPr>
+          <w:rFonts w:ascii="Times New Roman" w:hAnsi="Times New Roman" w:cs="Times New Roman"/>
+          <w:sz w:val="24"/>
+          <w:szCs w:val="24"/>
+          <w:vertAlign w:val="superscript"/>
+        </w:rPr>
+        <w:t>2</w:t>
+      </w:r>
+      <w:r>
+        <w:rPr>
+          <w:rFonts w:ascii="Times New Roman" w:hAnsi="Times New Roman" w:cs="Times New Roman"/>
+          <w:sz w:val="24"/>
+          <w:szCs w:val="24"/>
+        </w:rPr>
+        <w:t xml:space="preserve"> + 17n + 7</w:t>
+      </w:r>
+      <w:r>
+        <w:rPr>
+          <w:rFonts w:ascii="Times New Roman" w:hAnsi="Times New Roman" w:cs="Times New Roman"/>
+          <w:sz w:val="24"/>
+          <w:szCs w:val="24"/>
+        </w:rPr>
+        <w:t xml:space="preserve"> units</w:t>
+      </w:r>
+    </w:p>
+    <w:p>
+      <w:pPr>
+        <w:spacing w:after="0"/>
+        <w:rPr>
+          <w:rFonts w:ascii="Times New Roman" w:hAnsi="Times New Roman" w:cs="Times New Roman"/>
+          <w:sz w:val="28"/>
+          <w:szCs w:val="24"/>
+        </w:rPr>
+      </w:pPr>
+      <w:r>
+        <w:rPr>
+          <w:rFonts w:ascii="Times New Roman" w:hAnsi="Times New Roman" w:cs="Times New Roman"/>
+          <w:sz w:val="28"/>
+          <w:szCs w:val="24"/>
+        </w:rPr>
+        <w:t>Section 6: printLPV()</w:t>
+      </w:r>
+    </w:p>
+    <w:p>
+      <w:pPr>
+        <w:spacing w:after="0"/>
+        <w:rPr>
+          <w:rFonts w:ascii="Times New Roman" w:hAnsi="Times New Roman" w:cs="Times New Roman"/>
+          <w:sz w:val="24"/>
+          <w:szCs w:val="24"/>
+        </w:rPr>
+      </w:pPr>
+      <w:r>
+        <w:rPr>
+          <w:rFonts w:ascii="Times New Roman" w:hAnsi="Times New Roman" w:cs="Times New Roman"/>
+          <w:sz w:val="24"/>
+          <w:szCs w:val="24"/>
+        </w:rPr>
+        <w:t>7n</w:t>
+      </w:r>
+      <w:r>
+        <w:rPr>
+          <w:rFonts w:ascii="Times New Roman" w:hAnsi="Times New Roman" w:cs="Times New Roman"/>
+          <w:sz w:val="24"/>
+          <w:szCs w:val="24"/>
+          <w:vertAlign w:val="superscript"/>
+        </w:rPr>
+        <w:t>2</w:t>
+      </w:r>
+      <w:r>
+        <w:rPr>
+          <w:rFonts w:ascii="Times New Roman" w:hAnsi="Times New Roman" w:cs="Times New Roman"/>
+          <w:sz w:val="24"/>
+          <w:szCs w:val="24"/>
+        </w:rPr>
+        <w:t xml:space="preserve"> + </w:t>
+      </w:r>
+      <w:r>
+        <w:rPr>
+          <w:rFonts w:ascii="Times New Roman" w:hAnsi="Times New Roman" w:cs="Times New Roman"/>
+          <w:sz w:val="24"/>
+          <w:szCs w:val="24"/>
+        </w:rPr>
+        <w:t>17n + 8</w:t>
+      </w:r>
+      <w:r>
+        <w:rPr>
+          <w:rFonts w:ascii="Times New Roman" w:hAnsi="Times New Roman" w:cs="Times New Roman"/>
+          <w:sz w:val="24"/>
+          <w:szCs w:val="24"/>
+        </w:rPr>
+        <w:t xml:space="preserve"> units</w:t>
+      </w:r>
+    </w:p>
+    <w:p>
+      <w:pPr>
+        <w:spacing w:after="0"/>
+        <w:rPr>
+          <w:rFonts w:ascii="Times New Roman" w:hAnsi="Times New Roman" w:cs="Times New Roman"/>
+          <w:sz w:val="28"/>
+          <w:szCs w:val="24"/>
+        </w:rPr>
+      </w:pPr>
+      <w:r>
+        <w:rPr>
+          <w:rFonts w:ascii="Times New Roman" w:hAnsi="Times New Roman" w:cs="Times New Roman"/>
+          <w:sz w:val="28"/>
+          <w:szCs w:val="24"/>
+        </w:rPr>
+        <w:t>Section 7: matrixToString()</w:t>
+      </w:r>
+    </w:p>
+    <w:p>
+      <w:pPr>
+        <w:spacing w:after="0"/>
+        <w:rPr>
+          <w:rFonts w:ascii="Times New Roman" w:hAnsi="Times New Roman" w:cs="Times New Roman"/>
+          <w:sz w:val="24"/>
+          <w:szCs w:val="24"/>
+        </w:rPr>
+      </w:pPr>
+      <w:r>
+        <w:rPr>
+          <w:rFonts w:ascii="Times New Roman" w:hAnsi="Times New Roman" w:cs="Times New Roman"/>
+          <w:sz w:val="24"/>
+          <w:szCs w:val="24"/>
+        </w:rPr>
+        <w:t>6n</w:t>
+      </w:r>
+      <w:r>
+        <w:rPr>
+          <w:rFonts w:ascii="Times New Roman" w:hAnsi="Times New Roman" w:cs="Times New Roman"/>
+          <w:sz w:val="24"/>
+          <w:szCs w:val="24"/>
+          <w:vertAlign w:val="superscript"/>
+        </w:rPr>
+        <w:t>2</w:t>
+      </w:r>
+      <w:r>
+        <w:rPr>
+          <w:rFonts w:ascii="Times New Roman" w:hAnsi="Times New Roman" w:cs="Times New Roman"/>
+          <w:sz w:val="24"/>
+          <w:szCs w:val="24"/>
+        </w:rPr>
+        <w:t xml:space="preserve"> + 15n + 10 units</w:t>
+      </w:r>
+    </w:p>
+    <w:p>
+      <w:pPr>
+        <w:spacing w:after="0"/>
+        <w:rPr>
+          <w:rFonts w:ascii="Times New Roman" w:hAnsi="Times New Roman" w:cs="Times New Roman"/>
+          <w:sz w:val="28"/>
+          <w:szCs w:val="24"/>
+        </w:rPr>
+      </w:pPr>
+      <w:r>
+        <w:rPr>
+          <w:rFonts w:ascii="Times New Roman" w:hAnsi="Times New Roman" w:cs="Times New Roman"/>
+          <w:sz w:val="28"/>
+          <w:szCs w:val="24"/>
+        </w:rPr>
+        <w:t>Section 8: listToString()</w:t>
+      </w:r>
+    </w:p>
+    <w:p>
+      <w:pPr>
+        <w:spacing w:after="0"/>
+        <w:rPr>
+          <w:rFonts w:ascii="Times New Roman" w:hAnsi="Times New Roman" w:cs="Times New Roman"/>
+          <w:sz w:val="24"/>
+          <w:szCs w:val="24"/>
+        </w:rPr>
+      </w:pPr>
+      <w:r>
+        <w:rPr>
+          <w:rFonts w:ascii="Times New Roman" w:hAnsi="Times New Roman" w:cs="Times New Roman"/>
+          <w:sz w:val="24"/>
+          <w:szCs w:val="24"/>
+        </w:rPr>
+        <w:t>8n</w:t>
+      </w:r>
+      <w:r>
+        <w:rPr>
+          <w:rFonts w:ascii="Times New Roman" w:hAnsi="Times New Roman" w:cs="Times New Roman"/>
+          <w:sz w:val="24"/>
+          <w:szCs w:val="24"/>
+          <w:vertAlign w:val="superscript"/>
+        </w:rPr>
+        <w:t>2</w:t>
+      </w:r>
+      <w:r>
+        <w:rPr>
+          <w:rFonts w:ascii="Times New Roman" w:hAnsi="Times New Roman" w:cs="Times New Roman"/>
+          <w:sz w:val="24"/>
+          <w:szCs w:val="24"/>
+        </w:rPr>
+        <w:t xml:space="preserve"> + 9n + 6 units</w:t>
+      </w:r>
+    </w:p>
+    <w:p>
+      <w:pPr>
+        <w:spacing w:after="0"/>
+        <w:rPr>
+          <w:rFonts w:ascii="Times New Roman" w:hAnsi="Times New Roman" w:cs="Times New Roman"/>
+          <w:sz w:val="28"/>
+          <w:szCs w:val="24"/>
+        </w:rPr>
+      </w:pPr>
+      <w:r>
+        <w:rPr>
+          <w:rFonts w:ascii="Times New Roman" w:hAnsi="Times New Roman" w:cs="Times New Roman"/>
+          <w:sz w:val="28"/>
+          <w:szCs w:val="24"/>
+        </w:rPr>
+        <w:t>Section 9: getPath()</w:t>
+      </w:r>
+    </w:p>
+    <w:p>
+      <w:pPr>
+        <w:spacing w:after="0"/>
+        <w:rPr>
+          <w:rFonts w:ascii="Times New Roman" w:hAnsi="Times New Roman" w:cs="Times New Roman"/>
+          <w:sz w:val="24"/>
+          <w:szCs w:val="24"/>
+        </w:rPr>
+      </w:pPr>
+      <w:r>
+        <w:rPr>
+          <w:rFonts w:ascii="Times New Roman" w:hAnsi="Times New Roman" w:cs="Times New Roman"/>
+          <w:sz w:val="24"/>
+          <w:szCs w:val="24"/>
+        </w:rPr>
+        <w:t>8n + 7 units</w:t>
+      </w:r>
+    </w:p>
+    <w:p>
+      <w:pPr>
+        <w:spacing w:after="0"/>
+        <w:rPr>
+          <w:rFonts w:ascii="Times New Roman" w:hAnsi="Times New Roman" w:cs="Times New Roman"/>
+          <w:sz w:val="28"/>
+          <w:szCs w:val="24"/>
+        </w:rPr>
+      </w:pPr>
+      <w:r>
+        <w:rPr>
+          <w:rFonts w:ascii="Times New Roman" w:hAnsi="Times New Roman" w:cs="Times New Roman"/>
+          <w:sz w:val="28"/>
+          <w:szCs w:val="24"/>
+        </w:rPr>
+        <w:t>Section 10: writeCSVFile(out, filePath)</w:t>
+      </w:r>
+    </w:p>
+    <w:p>
+      <w:pPr>
+        <w:spacing w:after="0"/>
+        <w:rPr>
+          <w:rFonts w:ascii="Times New Roman" w:hAnsi="Times New Roman" w:cs="Times New Roman"/>
+          <w:sz w:val="24"/>
+          <w:szCs w:val="24"/>
+        </w:rPr>
+      </w:pPr>
+      <w:r>
+        <w:rPr>
+          <w:rFonts w:ascii="Times New Roman" w:hAnsi="Times New Roman" w:cs="Times New Roman"/>
+          <w:sz w:val="24"/>
+          <w:szCs w:val="24"/>
+        </w:rPr>
+        <w:t>7 units</w:t>
+      </w:r>
+    </w:p>
+    <w:p>
+      <w:pPr>
+        <w:spacing w:after="0"/>
+        <w:rPr>
+          <w:rFonts w:ascii="Times New Roman" w:hAnsi="Times New Roman" w:cs="Times New Roman"/>
+          <w:sz w:val="28"/>
+          <w:szCs w:val="24"/>
+        </w:rPr>
+      </w:pPr>
+      <w:r>
+        <w:rPr>
+          <w:rFonts w:ascii="Times New Roman" w:hAnsi="Times New Roman" w:cs="Times New Roman"/>
+          <w:sz w:val="28"/>
+          <w:szCs w:val="24"/>
+        </w:rPr>
+        <w:t>Total:</w:t>
+      </w:r>
+    </w:p>
+    <w:p>
+      <w:pPr>
+        <w:spacing w:after="0"/>
+        <w:rPr>
+          <w:rFonts w:ascii="Times New Roman" w:hAnsi="Times New Roman" w:cs="Times New Roman"/>
+          <w:sz w:val="24"/>
+          <w:szCs w:val="24"/>
+        </w:rPr>
+      </w:pPr>
+      <w:r>
+        <w:rPr>
+          <w:rFonts w:ascii="Times New Roman" w:hAnsi="Times New Roman" w:cs="Times New Roman"/>
+          <w:sz w:val="24"/>
+          <w:szCs w:val="24"/>
+        </w:rPr>
+        <w:t>38n</w:t>
+      </w:r>
+      <w:r>
+        <w:rPr>
+          <w:rFonts w:ascii="Times New Roman" w:hAnsi="Times New Roman" w:cs="Times New Roman"/>
+          <w:sz w:val="24"/>
+          <w:szCs w:val="24"/>
+          <w:vertAlign w:val="superscript"/>
+        </w:rPr>
+        <w:t>2</w:t>
+      </w:r>
+      <w:r>
+        <w:rPr>
+          <w:rFonts w:ascii="Times New Roman" w:hAnsi="Times New Roman" w:cs="Times New Roman"/>
+          <w:sz w:val="24"/>
+          <w:szCs w:val="24"/>
+        </w:rPr>
+        <w:t xml:space="preserve"> + </w:t>
+      </w:r>
+      <w:r>
+        <w:rPr>
+          <w:rFonts w:ascii="Times New Roman" w:hAnsi="Times New Roman" w:cs="Times New Roman"/>
+          <w:sz w:val="24"/>
+          <w:szCs w:val="24"/>
+        </w:rPr>
+        <w:t>97n</w:t>
+      </w:r>
+      <w:r>
+        <w:rPr>
+          <w:rFonts w:ascii="Times New Roman" w:hAnsi="Times New Roman" w:cs="Times New Roman"/>
+          <w:sz w:val="24"/>
+          <w:szCs w:val="24"/>
+        </w:rPr>
+        <w:t xml:space="preserve"> + 89 units, this program is O(n</w:t>
+      </w:r>
+      <w:r>
+        <w:rPr>
+          <w:rFonts w:ascii="Times New Roman" w:hAnsi="Times New Roman" w:cs="Times New Roman"/>
+          <w:sz w:val="24"/>
+          <w:szCs w:val="24"/>
+          <w:vertAlign w:val="superscript"/>
+        </w:rPr>
+        <w:t>2</w:t>
+      </w:r>
+      <w:r>
+        <w:rPr>
+          <w:rFonts w:ascii="Times New Roman" w:hAnsi="Times New Roman" w:cs="Times New Roman"/>
+          <w:sz w:val="24"/>
+          <w:szCs w:val="24"/>
+        </w:rPr>
+        <w:t>) for C = 184 and N</w:t>
+      </w:r>
+      <w:r>
+        <w:rPr>
+          <w:rFonts w:ascii="Times New Roman" w:hAnsi="Times New Roman" w:cs="Times New Roman"/>
+          <w:sz w:val="24"/>
+          <w:szCs w:val="24"/>
+          <w:vertAlign w:val="subscript"/>
+        </w:rPr>
+        <w:t xml:space="preserve">0 </w:t>
+      </w:r>
+      <w:r>
+        <w:rPr>
+          <w:rFonts w:ascii="Times New Roman" w:hAnsi="Times New Roman" w:cs="Times New Roman"/>
+          <w:sz w:val="24"/>
+          <w:szCs w:val="24"/>
+        </w:rPr>
+        <w:t xml:space="preserve">= 1 because </w:t>
+      </w:r>
+      <w:r>
+        <w:rPr>
+          <w:rFonts w:ascii="Times New Roman" w:hAnsi="Times New Roman" w:cs="Times New Roman"/>
+          <w:sz w:val="24"/>
+          <w:szCs w:val="24"/>
+        </w:rPr>
+        <w:t>38n</w:t>
+      </w:r>
+      <w:r>
+        <w:rPr>
+          <w:rFonts w:ascii="Times New Roman" w:hAnsi="Times New Roman" w:cs="Times New Roman"/>
+          <w:sz w:val="24"/>
+          <w:szCs w:val="24"/>
+          <w:vertAlign w:val="superscript"/>
+        </w:rPr>
+        <w:t>2</w:t>
+      </w:r>
+      <w:r>
+        <w:rPr>
+          <w:rFonts w:ascii="Times New Roman" w:hAnsi="Times New Roman" w:cs="Times New Roman"/>
+          <w:sz w:val="24"/>
+          <w:szCs w:val="24"/>
+        </w:rPr>
+        <w:t xml:space="preserve"> + </w:t>
+      </w:r>
+      <w:r>
+        <w:rPr>
+          <w:rFonts w:ascii="Times New Roman" w:hAnsi="Times New Roman" w:cs="Times New Roman"/>
+          <w:sz w:val="24"/>
+          <w:szCs w:val="24"/>
+        </w:rPr>
+        <w:t>97n</w:t>
+      </w:r>
+      <w:r>
+        <w:rPr>
+          <w:rFonts w:ascii="Times New Roman" w:hAnsi="Times New Roman" w:cs="Times New Roman"/>
+          <w:sz w:val="24"/>
+          <w:szCs w:val="24"/>
+        </w:rPr>
+        <w:t xml:space="preserve"> + 89</w:t>
+      </w:r>
+      <w:r>
+        <w:rPr>
+          <w:rFonts w:ascii="Times New Roman" w:hAnsi="Times New Roman" w:cs="Times New Roman"/>
+          <w:sz w:val="24"/>
+          <w:szCs w:val="24"/>
+        </w:rPr>
+        <w:t xml:space="preserve"> is always less than or equal to 184n</w:t>
+      </w:r>
+      <w:r>
+        <w:rPr>
+          <w:rFonts w:ascii="Times New Roman" w:hAnsi="Times New Roman" w:cs="Times New Roman"/>
+          <w:sz w:val="24"/>
+          <w:szCs w:val="24"/>
+          <w:vertAlign w:val="superscript"/>
+        </w:rPr>
+        <w:t>2</w:t>
       </w:r>
       <w:bookmarkStart w:id="0" w:name="_GoBack"/>
       <w:bookmarkEnd w:id="0"/>
@@ -713,204 +1178,6 @@
     <w:p>
       <w:pPr>
         <w:spacing w:after="0"/>
-        <w:rPr>
-          <w:rFonts w:ascii="Times New Roman" w:hAnsi="Times New Roman" w:cs="Times New Roman"/>
-          <w:sz w:val="28"/>
-          <w:szCs w:val="24"/>
-        </w:rPr>
-      </w:pPr>
-      <w:r>
-        <w:rPr>
-          <w:rFonts w:ascii="Times New Roman" w:hAnsi="Times New Roman" w:cs="Times New Roman"/>
-          <w:sz w:val="28"/>
-          <w:szCs w:val="24"/>
-        </w:rPr>
-        <w:t xml:space="preserve">Section 6: </w:t>
-      </w:r>
-      <w:proofErr w:type="spellStart"/>
-      <w:r>
-        <w:rPr>
-          <w:rFonts w:ascii="Times New Roman" w:hAnsi="Times New Roman" w:cs="Times New Roman"/>
-          <w:sz w:val="28"/>
-          <w:szCs w:val="24"/>
-        </w:rPr>
-        <w:t>printLPV</w:t>
-      </w:r>
-      <w:proofErr w:type="spellEnd"/>
-      <w:r>
-        <w:rPr>
-          <w:rFonts w:ascii="Times New Roman" w:hAnsi="Times New Roman" w:cs="Times New Roman"/>
-          <w:sz w:val="28"/>
-          <w:szCs w:val="24"/>
-        </w:rPr>
-        <w:t>()</w:t>
-      </w:r>
-    </w:p>
-    <w:p>
-      <w:pPr>
-        <w:spacing w:after="0"/>
-        <w:rPr>
-          <w:rFonts w:ascii="Times New Roman" w:hAnsi="Times New Roman" w:cs="Times New Roman"/>
-          <w:sz w:val="28"/>
-          <w:szCs w:val="24"/>
-        </w:rPr>
-      </w:pPr>
-      <w:r>
-        <w:rPr>
-          <w:rFonts w:ascii="Times New Roman" w:hAnsi="Times New Roman" w:cs="Times New Roman"/>
-          <w:sz w:val="28"/>
-          <w:szCs w:val="24"/>
-        </w:rPr>
-        <w:t xml:space="preserve">Section 7: </w:t>
-      </w:r>
-      <w:proofErr w:type="spellStart"/>
-      <w:r>
-        <w:rPr>
-          <w:rFonts w:ascii="Times New Roman" w:hAnsi="Times New Roman" w:cs="Times New Roman"/>
-          <w:sz w:val="28"/>
-          <w:szCs w:val="24"/>
-        </w:rPr>
-        <w:t>matrixToString</w:t>
-      </w:r>
-      <w:proofErr w:type="spellEnd"/>
-      <w:r>
-        <w:rPr>
-          <w:rFonts w:ascii="Times New Roman" w:hAnsi="Times New Roman" w:cs="Times New Roman"/>
-          <w:sz w:val="28"/>
-          <w:szCs w:val="24"/>
-        </w:rPr>
-        <w:t>()</w:t>
-      </w:r>
-    </w:p>
-    <w:p>
-      <w:pPr>
-        <w:spacing w:after="0"/>
-        <w:rPr>
-          <w:rFonts w:ascii="Times New Roman" w:hAnsi="Times New Roman" w:cs="Times New Roman"/>
-          <w:sz w:val="28"/>
-          <w:szCs w:val="24"/>
-        </w:rPr>
-      </w:pPr>
-      <w:r>
-        <w:rPr>
-          <w:rFonts w:ascii="Times New Roman" w:hAnsi="Times New Roman" w:cs="Times New Roman"/>
-          <w:sz w:val="28"/>
-          <w:szCs w:val="24"/>
-        </w:rPr>
-        <w:t xml:space="preserve">Section 8: </w:t>
-      </w:r>
-      <w:proofErr w:type="spellStart"/>
-      <w:r>
-        <w:rPr>
-          <w:rFonts w:ascii="Times New Roman" w:hAnsi="Times New Roman" w:cs="Times New Roman"/>
-          <w:sz w:val="28"/>
-          <w:szCs w:val="24"/>
-        </w:rPr>
-        <w:t>listToString</w:t>
-      </w:r>
-      <w:proofErr w:type="spellEnd"/>
-      <w:r>
-        <w:rPr>
-          <w:rFonts w:ascii="Times New Roman" w:hAnsi="Times New Roman" w:cs="Times New Roman"/>
-          <w:sz w:val="28"/>
-          <w:szCs w:val="24"/>
-        </w:rPr>
-        <w:t>()</w:t>
-      </w:r>
-    </w:p>
-    <w:p>
-      <w:pPr>
-        <w:spacing w:after="0"/>
-        <w:rPr>
-          <w:rFonts w:ascii="Times New Roman" w:hAnsi="Times New Roman" w:cs="Times New Roman"/>
-          <w:sz w:val="28"/>
-          <w:szCs w:val="24"/>
-        </w:rPr>
-      </w:pPr>
-      <w:r>
-        <w:rPr>
-          <w:rFonts w:ascii="Times New Roman" w:hAnsi="Times New Roman" w:cs="Times New Roman"/>
-          <w:sz w:val="28"/>
-          <w:szCs w:val="24"/>
-        </w:rPr>
-        <w:t xml:space="preserve">Section 9: </w:t>
-      </w:r>
-      <w:proofErr w:type="spellStart"/>
-      <w:r>
-        <w:rPr>
-          <w:rFonts w:ascii="Times New Roman" w:hAnsi="Times New Roman" w:cs="Times New Roman"/>
-          <w:sz w:val="28"/>
-          <w:szCs w:val="24"/>
-        </w:rPr>
-        <w:t>getPath</w:t>
-      </w:r>
-      <w:proofErr w:type="spellEnd"/>
-      <w:r>
-        <w:rPr>
-          <w:rFonts w:ascii="Times New Roman" w:hAnsi="Times New Roman" w:cs="Times New Roman"/>
-          <w:sz w:val="28"/>
-          <w:szCs w:val="24"/>
-        </w:rPr>
-        <w:t>()</w:t>
-      </w:r>
-    </w:p>
-    <w:p>
-      <w:pPr>
-        <w:spacing w:after="0"/>
-        <w:rPr>
-          <w:rFonts w:ascii="Times New Roman" w:hAnsi="Times New Roman" w:cs="Times New Roman"/>
-          <w:sz w:val="28"/>
-          <w:szCs w:val="24"/>
-        </w:rPr>
-      </w:pPr>
-      <w:r>
-        <w:rPr>
-          <w:rFonts w:ascii="Times New Roman" w:hAnsi="Times New Roman" w:cs="Times New Roman"/>
-          <w:sz w:val="28"/>
-          <w:szCs w:val="24"/>
-        </w:rPr>
-        <w:t xml:space="preserve">Section 10: </w:t>
-      </w:r>
-      <w:proofErr w:type="spellStart"/>
-      <w:r>
-        <w:rPr>
-          <w:rFonts w:ascii="Times New Roman" w:hAnsi="Times New Roman" w:cs="Times New Roman"/>
-          <w:sz w:val="28"/>
-          <w:szCs w:val="24"/>
-        </w:rPr>
-        <w:t>writeCSVFile</w:t>
-      </w:r>
-      <w:proofErr w:type="spellEnd"/>
-      <w:r>
-        <w:rPr>
-          <w:rFonts w:ascii="Times New Roman" w:hAnsi="Times New Roman" w:cs="Times New Roman"/>
-          <w:sz w:val="28"/>
-          <w:szCs w:val="24"/>
-        </w:rPr>
-        <w:t xml:space="preserve">(out, </w:t>
-      </w:r>
-      <w:proofErr w:type="spellStart"/>
-      <w:r>
-        <w:rPr>
-          <w:rFonts w:ascii="Times New Roman" w:hAnsi="Times New Roman" w:cs="Times New Roman"/>
-          <w:sz w:val="28"/>
-          <w:szCs w:val="24"/>
-        </w:rPr>
-        <w:t>filePath</w:t>
-      </w:r>
-      <w:proofErr w:type="spellEnd"/>
-      <w:r>
-        <w:rPr>
-          <w:rFonts w:ascii="Times New Roman" w:hAnsi="Times New Roman" w:cs="Times New Roman"/>
-          <w:sz w:val="28"/>
-          <w:szCs w:val="24"/>
-        </w:rPr>
-        <w:t>)</w:t>
-      </w:r>
-    </w:p>
-    <w:p>
-      <w:pPr>
-        <w:spacing w:after="0"/>
         <w:jc w:val="center"/>
         <w:rPr>
           <w:rFonts w:ascii="Times New Roman" w:hAnsi="Times New Roman" w:cs="Times New Roman"/>
@@ -1146,7 +1413,6 @@
           <w:sz w:val="24"/>
           <w:szCs w:val="24"/>
         </w:rPr>
-        <w:lastRenderedPageBreak/>
         <w:t>118,1,18,20,72,82,100,117,132,173,177,232,235</w:t>
       </w:r>
     </w:p>
@@ -1249,25 +1515,7 @@
           <w:sz w:val="24"/>
           <w:szCs w:val="24"/>
         </w:rPr>
-        <w:t xml:space="preserve"> bytes (it is a 2d byte array) while the list is an array of size n holding n </w:t>
-      </w:r>
-      <w:proofErr w:type="spellStart"/>
-      <w:r>
-        <w:rPr>
-          <w:rFonts w:ascii="Times New Roman" w:hAnsi="Times New Roman" w:cs="Times New Roman"/>
-          <w:sz w:val="24"/>
-          <w:szCs w:val="24"/>
-        </w:rPr>
-        <w:t>LinkedLists</w:t>
-      </w:r>
-      <w:proofErr w:type="spellEnd"/>
-      <w:r>
-        <w:rPr>
-          <w:rFonts w:ascii="Times New Roman" w:hAnsi="Times New Roman" w:cs="Times New Roman"/>
-          <w:sz w:val="24"/>
-          <w:szCs w:val="24"/>
-        </w:rPr>
-        <w:t xml:space="preserve"> which each need memory for the data and links.</w:t>
+        <w:t xml:space="preserve"> bytes (it is a 2d byte array) while the list is an array of size n holding n LinkedLists which each need memory for the data and links.</w:t>
       </w:r>
     </w:p>
     <w:p>
@@ -1350,7 +1598,7 @@
           <w:rPr>
             <w:noProof/>
           </w:rPr>
-          <w:t>2</w:t>
+          <w:t>1</w:t>
         </w:r>
         <w:r>
           <w:rPr>

</xml_diff>